<commit_message>
correction suggested by reviewer
</commit_message>
<xml_diff>
--- a/Udacity_Movie_Project.docx
+++ b/Udacity_Movie_Project.docx
@@ -256,10 +256,10 @@
           <w:noProof/>
         </w:rPr>
         <w:drawing>
-          <wp:inline distT="0" distB="0" distL="0" distR="0" wp14:anchorId="4C414B42" wp14:editId="4DA9A0FA">
-            <wp:extent cx="5943600" cy="2949575"/>
-            <wp:effectExtent l="0" t="0" r="0" b="3175"/>
-            <wp:docPr id="10" name="Picture 10"/>
+          <wp:inline distT="0" distB="0" distL="0" distR="0" wp14:anchorId="4BCBB703" wp14:editId="3082965A">
+            <wp:extent cx="5943600" cy="3154045"/>
+            <wp:effectExtent l="0" t="0" r="0" b="8255"/>
+            <wp:docPr id="19" name="Picture 19"/>
             <wp:cNvGraphicFramePr>
               <a:graphicFrameLocks xmlns:a="http://schemas.openxmlformats.org/drawingml/2006/main" noChangeAspect="1"/>
             </wp:cNvGraphicFramePr>
@@ -279,7 +279,7 @@
                   <pic:spPr>
                     <a:xfrm>
                       <a:off x="0" y="0"/>
-                      <a:ext cx="5943600" cy="2949575"/>
+                      <a:ext cx="5943600" cy="3154045"/>
                     </a:xfrm>
                     <a:prstGeom prst="rect">
                       <a:avLst/>
@@ -324,10 +324,10 @@
           <w:noProof/>
         </w:rPr>
         <w:drawing>
-          <wp:inline distT="0" distB="0" distL="0" distR="0" wp14:anchorId="00859392" wp14:editId="49A2E48F">
-            <wp:extent cx="5943600" cy="3110230"/>
+          <wp:inline distT="0" distB="0" distL="0" distR="0" wp14:anchorId="1A5BFF3E" wp14:editId="13817715">
+            <wp:extent cx="5943600" cy="2174240"/>
             <wp:effectExtent l="0" t="0" r="0" b="0"/>
-            <wp:docPr id="11" name="Picture 11"/>
+            <wp:docPr id="18" name="Picture 18"/>
             <wp:cNvGraphicFramePr>
               <a:graphicFrameLocks xmlns:a="http://schemas.openxmlformats.org/drawingml/2006/main" noChangeAspect="1"/>
             </wp:cNvGraphicFramePr>
@@ -347,7 +347,7 @@
                   <pic:spPr>
                     <a:xfrm>
                       <a:off x="0" y="0"/>
-                      <a:ext cx="5943600" cy="3110230"/>
+                      <a:ext cx="5943600" cy="2174240"/>
                     </a:xfrm>
                     <a:prstGeom prst="rect">
                       <a:avLst/>
@@ -386,6 +386,32 @@
           <w:shd w:val="clear" w:color="auto" w:fill="FFFFFF"/>
         </w:rPr>
       </w:pPr>
+    </w:p>
+    <w:p>
+      <w:pPr>
+        <w:rPr>
+          <w:rFonts w:ascii="Segoe UI" w:hAnsi="Segoe UI" w:cs="Segoe UI"/>
+          <w:b/>
+          <w:bCs/>
+          <w:color w:val="1F2328"/>
+          <w:sz w:val="30"/>
+          <w:szCs w:val="30"/>
+          <w:shd w:val="clear" w:color="auto" w:fill="FFFFFF"/>
+        </w:rPr>
+      </w:pPr>
+    </w:p>
+    <w:p>
+      <w:pPr>
+        <w:rPr>
+          <w:rFonts w:ascii="Segoe UI" w:hAnsi="Segoe UI" w:cs="Segoe UI"/>
+          <w:b/>
+          <w:bCs/>
+          <w:color w:val="1F2328"/>
+          <w:sz w:val="30"/>
+          <w:szCs w:val="30"/>
+          <w:shd w:val="clear" w:color="auto" w:fill="FFFFFF"/>
+        </w:rPr>
+      </w:pPr>
       <w:r>
         <w:rPr>
           <w:rFonts w:ascii="Segoe UI" w:hAnsi="Segoe UI" w:cs="Segoe UI"/>
@@ -406,10 +432,10 @@
           <w:noProof/>
         </w:rPr>
         <w:drawing>
-          <wp:inline distT="0" distB="0" distL="0" distR="0" wp14:anchorId="600C2DAA" wp14:editId="231B4715">
-            <wp:extent cx="5943600" cy="2933065"/>
-            <wp:effectExtent l="0" t="0" r="0" b="635"/>
-            <wp:docPr id="12" name="Picture 12"/>
+          <wp:inline distT="0" distB="0" distL="0" distR="0" wp14:anchorId="45F4C812" wp14:editId="1940177C">
+            <wp:extent cx="5943600" cy="3144520"/>
+            <wp:effectExtent l="0" t="0" r="0" b="0"/>
+            <wp:docPr id="20" name="Picture 20"/>
             <wp:cNvGraphicFramePr>
               <a:graphicFrameLocks xmlns:a="http://schemas.openxmlformats.org/drawingml/2006/main" noChangeAspect="1"/>
             </wp:cNvGraphicFramePr>
@@ -429,7 +455,7 @@
                   <pic:spPr>
                     <a:xfrm>
                       <a:off x="0" y="0"/>
-                      <a:ext cx="5943600" cy="2933065"/>
+                      <a:ext cx="5943600" cy="3144520"/>
                     </a:xfrm>
                     <a:prstGeom prst="rect">
                       <a:avLst/>
@@ -477,19 +503,7 @@
           <w:szCs w:val="30"/>
           <w:shd w:val="clear" w:color="auto" w:fill="FFFFFF"/>
         </w:rPr>
-        <w:t xml:space="preserve">Backend Continuous </w:t>
-      </w:r>
-      <w:r>
-        <w:rPr>
-          <w:rFonts w:ascii="Segoe UI" w:hAnsi="Segoe UI" w:cs="Segoe UI"/>
-          <w:b/>
-          <w:bCs/>
-          <w:color w:val="1F2328"/>
-          <w:sz w:val="30"/>
-          <w:szCs w:val="30"/>
-          <w:shd w:val="clear" w:color="auto" w:fill="FFFFFF"/>
-        </w:rPr>
-        <w:t>Deployment</w:t>
+        <w:t>Backend Continuous Deployment</w:t>
       </w:r>
     </w:p>
     <w:p>
@@ -498,9 +512,9 @@
           <w:noProof/>
         </w:rPr>
         <w:drawing>
-          <wp:inline distT="0" distB="0" distL="0" distR="0" wp14:anchorId="3E262B3A" wp14:editId="78D02D15">
-            <wp:extent cx="5943600" cy="2411730"/>
-            <wp:effectExtent l="0" t="0" r="0" b="7620"/>
+          <wp:inline distT="0" distB="0" distL="0" distR="0" wp14:anchorId="204FFFD8" wp14:editId="5B7BAA53">
+            <wp:extent cx="5943600" cy="3034665"/>
+            <wp:effectExtent l="0" t="0" r="0" b="0"/>
             <wp:docPr id="1" name="Picture 1"/>
             <wp:cNvGraphicFramePr>
               <a:graphicFrameLocks xmlns:a="http://schemas.openxmlformats.org/drawingml/2006/main" noChangeAspect="1"/>
@@ -521,7 +535,7 @@
                   <pic:spPr>
                     <a:xfrm>
                       <a:off x="0" y="0"/>
-                      <a:ext cx="5943600" cy="2411730"/>
+                      <a:ext cx="5943600" cy="3034665"/>
                     </a:xfrm>
                     <a:prstGeom prst="rect">
                       <a:avLst/>
@@ -572,7 +586,6 @@
           <w:szCs w:val="30"/>
           <w:shd w:val="clear" w:color="auto" w:fill="FFFFFF"/>
         </w:rPr>
-        <w:lastRenderedPageBreak/>
         <w:t>ECR</w:t>
       </w:r>
     </w:p>
@@ -624,6 +637,7 @@
         <w:rPr>
           <w:noProof/>
         </w:rPr>
+        <w:lastRenderedPageBreak/>
         <w:drawing>
           <wp:inline distT="0" distB="0" distL="0" distR="0" wp14:anchorId="6B4B373C" wp14:editId="04BD82DF">
             <wp:extent cx="5943600" cy="3145155"/>
@@ -666,7 +680,6 @@
         <w:rPr>
           <w:noProof/>
         </w:rPr>
-        <w:lastRenderedPageBreak/>
         <w:drawing>
           <wp:inline distT="0" distB="0" distL="0" distR="0" wp14:anchorId="4B9B6A8C" wp14:editId="2C711FDB">
             <wp:extent cx="5943600" cy="3169285"/>
@@ -718,16 +731,43 @@
           <w:shd w:val="clear" w:color="auto" w:fill="FFFFFF"/>
         </w:rPr>
       </w:pPr>
-      <w:r>
-        <w:rPr>
-          <w:rFonts w:ascii="Segoe UI" w:hAnsi="Segoe UI" w:cs="Segoe UI"/>
-          <w:b/>
-          <w:bCs/>
-          <w:color w:val="1F2328"/>
-          <w:sz w:val="30"/>
-          <w:szCs w:val="30"/>
-          <w:shd w:val="clear" w:color="auto" w:fill="FFFFFF"/>
-        </w:rPr>
+    </w:p>
+    <w:p>
+      <w:pPr>
+        <w:rPr>
+          <w:rFonts w:ascii="Segoe UI" w:hAnsi="Segoe UI" w:cs="Segoe UI"/>
+          <w:b/>
+          <w:bCs/>
+          <w:color w:val="1F2328"/>
+          <w:sz w:val="30"/>
+          <w:szCs w:val="30"/>
+          <w:shd w:val="clear" w:color="auto" w:fill="FFFFFF"/>
+        </w:rPr>
+      </w:pPr>
+    </w:p>
+    <w:p>
+      <w:pPr>
+        <w:rPr>
+          <w:rFonts w:ascii="Segoe UI" w:hAnsi="Segoe UI" w:cs="Segoe UI"/>
+          <w:b/>
+          <w:bCs/>
+          <w:color w:val="1F2328"/>
+          <w:sz w:val="30"/>
+          <w:szCs w:val="30"/>
+          <w:shd w:val="clear" w:color="auto" w:fill="FFFFFF"/>
+        </w:rPr>
+      </w:pPr>
+      <w:r>
+        <w:rPr>
+          <w:rFonts w:ascii="Segoe UI" w:hAnsi="Segoe UI" w:cs="Segoe UI"/>
+          <w:b/>
+          <w:bCs/>
+          <w:color w:val="1F2328"/>
+          <w:sz w:val="30"/>
+          <w:szCs w:val="30"/>
+          <w:shd w:val="clear" w:color="auto" w:fill="FFFFFF"/>
+        </w:rPr>
+        <w:lastRenderedPageBreak/>
         <w:t>EKS Cluster</w:t>
       </w:r>
     </w:p>
@@ -780,12 +820,11 @@
         <w:rPr>
           <w:noProof/>
         </w:rPr>
-        <w:lastRenderedPageBreak/>
         <w:drawing>
-          <wp:inline distT="0" distB="0" distL="0" distR="0" wp14:anchorId="01AC97B0" wp14:editId="766205B3">
-            <wp:extent cx="5943600" cy="3155950"/>
-            <wp:effectExtent l="0" t="0" r="0" b="6350"/>
-            <wp:docPr id="17" name="Picture 17"/>
+          <wp:inline distT="0" distB="0" distL="0" distR="0" wp14:anchorId="4DF2ACC3" wp14:editId="6946CBD6">
+            <wp:extent cx="5943600" cy="3046095"/>
+            <wp:effectExtent l="0" t="0" r="0" b="1905"/>
+            <wp:docPr id="21" name="Picture 21"/>
             <wp:cNvGraphicFramePr>
               <a:graphicFrameLocks xmlns:a="http://schemas.openxmlformats.org/drawingml/2006/main" noChangeAspect="1"/>
             </wp:cNvGraphicFramePr>
@@ -805,7 +844,7 @@
                   <pic:spPr>
                     <a:xfrm>
                       <a:off x="0" y="0"/>
-                      <a:ext cx="5943600" cy="3155950"/>
+                      <a:ext cx="5943600" cy="3046095"/>
                     </a:xfrm>
                     <a:prstGeom prst="rect">
                       <a:avLst/>
@@ -831,16 +870,69 @@
           <w:shd w:val="clear" w:color="auto" w:fill="FFFFFF"/>
         </w:rPr>
       </w:pPr>
-      <w:r>
-        <w:rPr>
-          <w:rFonts w:ascii="Segoe UI" w:hAnsi="Segoe UI" w:cs="Segoe UI"/>
-          <w:b/>
-          <w:bCs/>
-          <w:color w:val="1F2328"/>
-          <w:sz w:val="30"/>
-          <w:szCs w:val="30"/>
-          <w:shd w:val="clear" w:color="auto" w:fill="FFFFFF"/>
-        </w:rPr>
+    </w:p>
+    <w:p>
+      <w:pPr>
+        <w:rPr>
+          <w:rFonts w:ascii="Segoe UI" w:hAnsi="Segoe UI" w:cs="Segoe UI"/>
+          <w:b/>
+          <w:bCs/>
+          <w:color w:val="1F2328"/>
+          <w:sz w:val="30"/>
+          <w:szCs w:val="30"/>
+          <w:shd w:val="clear" w:color="auto" w:fill="FFFFFF"/>
+        </w:rPr>
+      </w:pPr>
+    </w:p>
+    <w:p>
+      <w:pPr>
+        <w:rPr>
+          <w:rFonts w:ascii="Segoe UI" w:hAnsi="Segoe UI" w:cs="Segoe UI"/>
+          <w:b/>
+          <w:bCs/>
+          <w:color w:val="1F2328"/>
+          <w:sz w:val="30"/>
+          <w:szCs w:val="30"/>
+          <w:shd w:val="clear" w:color="auto" w:fill="FFFFFF"/>
+        </w:rPr>
+      </w:pPr>
+    </w:p>
+    <w:p>
+      <w:pPr>
+        <w:rPr>
+          <w:rFonts w:ascii="Segoe UI" w:hAnsi="Segoe UI" w:cs="Segoe UI"/>
+          <w:b/>
+          <w:bCs/>
+          <w:color w:val="1F2328"/>
+          <w:sz w:val="30"/>
+          <w:szCs w:val="30"/>
+          <w:shd w:val="clear" w:color="auto" w:fill="FFFFFF"/>
+        </w:rPr>
+      </w:pPr>
+    </w:p>
+    <w:p>
+      <w:pPr>
+        <w:rPr>
+          <w:rFonts w:ascii="Segoe UI" w:hAnsi="Segoe UI" w:cs="Segoe UI"/>
+          <w:b/>
+          <w:bCs/>
+          <w:color w:val="1F2328"/>
+          <w:sz w:val="30"/>
+          <w:szCs w:val="30"/>
+          <w:shd w:val="clear" w:color="auto" w:fill="FFFFFF"/>
+        </w:rPr>
+      </w:pPr>
+      <w:r>
+        <w:rPr>
+          <w:rFonts w:ascii="Segoe UI" w:hAnsi="Segoe UI" w:cs="Segoe UI"/>
+          <w:b/>
+          <w:bCs/>
+          <w:color w:val="1F2328"/>
+          <w:sz w:val="30"/>
+          <w:szCs w:val="30"/>
+          <w:shd w:val="clear" w:color="auto" w:fill="FFFFFF"/>
+        </w:rPr>
+        <w:lastRenderedPageBreak/>
         <w:t>Application URL:</w:t>
       </w:r>
     </w:p>
@@ -850,7 +942,7 @@
           <w:rPr>
             <w:rStyle w:val="Hyperlink"/>
           </w:rPr>
-          <w:t>http://aa2f807c363e946279217baa26315a23-998951085.us-east-1.elb.amazonaws.com</w:t>
+          <w:t>http://ac64e8e78c3474acaab11f9aa0da9f12-1256394878.us-east-1.elb.amazonaws.com</w:t>
         </w:r>
       </w:hyperlink>
       <w:r>
@@ -858,20 +950,15 @@
       </w:r>
     </w:p>
     <w:p>
-      <w:bookmarkStart w:id="0" w:name="_GoBack"/>
-      <w:bookmarkEnd w:id="0"/>
-    </w:p>
-    <w:p/>
-    <w:p>
       <w:r>
         <w:rPr>
           <w:noProof/>
         </w:rPr>
         <w:drawing>
-          <wp:inline distT="0" distB="0" distL="0" distR="0" wp14:anchorId="349A08F4" wp14:editId="2F0D7250">
-            <wp:extent cx="5943600" cy="3192780"/>
-            <wp:effectExtent l="0" t="0" r="0" b="7620"/>
-            <wp:docPr id="2" name="Picture 2"/>
+          <wp:inline distT="0" distB="0" distL="0" distR="0" wp14:anchorId="26BD8329" wp14:editId="4F5D7E48">
+            <wp:extent cx="5943600" cy="3260090"/>
+            <wp:effectExtent l="0" t="0" r="0" b="0"/>
+            <wp:docPr id="23" name="Picture 23"/>
             <wp:cNvGraphicFramePr>
               <a:graphicFrameLocks xmlns:a="http://schemas.openxmlformats.org/drawingml/2006/main" noChangeAspect="1"/>
             </wp:cNvGraphicFramePr>
@@ -891,7 +978,7 @@
                   <pic:spPr>
                     <a:xfrm>
                       <a:off x="0" y="0"/>
-                      <a:ext cx="5943600" cy="3192780"/>
+                      <a:ext cx="5943600" cy="3260090"/>
                     </a:xfrm>
                     <a:prstGeom prst="rect">
                       <a:avLst/>
@@ -905,16 +992,17 @@
       </w:r>
     </w:p>
     <w:p/>
+    <w:p/>
     <w:p>
       <w:r>
         <w:rPr>
           <w:noProof/>
         </w:rPr>
         <w:drawing>
-          <wp:inline distT="0" distB="0" distL="0" distR="0" wp14:anchorId="7695D398" wp14:editId="3628A6E0">
-            <wp:extent cx="5943600" cy="2606675"/>
-            <wp:effectExtent l="0" t="0" r="0" b="3175"/>
-            <wp:docPr id="3" name="Picture 3"/>
+          <wp:inline distT="0" distB="0" distL="0" distR="0" wp14:anchorId="41B0D3AF" wp14:editId="508C93E3">
+            <wp:extent cx="5943600" cy="3124835"/>
+            <wp:effectExtent l="0" t="0" r="0" b="0"/>
+            <wp:docPr id="22" name="Picture 22"/>
             <wp:cNvGraphicFramePr>
               <a:graphicFrameLocks xmlns:a="http://schemas.openxmlformats.org/drawingml/2006/main" noChangeAspect="1"/>
             </wp:cNvGraphicFramePr>
@@ -934,7 +1022,7 @@
                   <pic:spPr>
                     <a:xfrm>
                       <a:off x="0" y="0"/>
-                      <a:ext cx="5943600" cy="2606675"/>
+                      <a:ext cx="5943600" cy="3124835"/>
                     </a:xfrm>
                     <a:prstGeom prst="rect">
                       <a:avLst/>
@@ -948,64 +1036,16 @@
       </w:r>
     </w:p>
     <w:p/>
-    <w:p/>
-    <w:p/>
-    <w:p/>
-    <w:p/>
-    <w:p/>
-    <w:p>
-      <w:pPr>
-        <w:rPr>
-          <w:b/>
-        </w:rPr>
-      </w:pPr>
-    </w:p>
-    <w:p>
-      <w:pPr>
-        <w:rPr>
-          <w:b/>
-        </w:rPr>
-      </w:pPr>
-    </w:p>
-    <w:p>
-      <w:pPr>
-        <w:rPr>
-          <w:b/>
-        </w:rPr>
-      </w:pPr>
-    </w:p>
-    <w:p>
-      <w:pPr>
-        <w:rPr>
-          <w:b/>
-        </w:rPr>
-      </w:pPr>
-      <w:proofErr w:type="spellStart"/>
-      <w:r>
-        <w:rPr>
-          <w:b/>
-        </w:rPr>
-        <w:t>Terraform</w:t>
-      </w:r>
-      <w:proofErr w:type="spellEnd"/>
-      <w:r>
-        <w:rPr>
-          <w:b/>
-        </w:rPr>
-        <w:t xml:space="preserve"> resources deployment</w:t>
-      </w:r>
-    </w:p>
     <w:p>
       <w:r>
         <w:rPr>
           <w:noProof/>
         </w:rPr>
-        <w:lastRenderedPageBreak/>
         <w:drawing>
-          <wp:inline distT="0" distB="0" distL="0" distR="0" wp14:anchorId="50C59C1A" wp14:editId="24B801E4">
-            <wp:extent cx="5943600" cy="2677160"/>
-            <wp:effectExtent l="0" t="0" r="0" b="8890"/>
-            <wp:docPr id="4" name="Picture 4"/>
+          <wp:inline distT="0" distB="0" distL="0" distR="0" wp14:anchorId="7695D398" wp14:editId="3628A6E0">
+            <wp:extent cx="5943600" cy="2606675"/>
+            <wp:effectExtent l="0" t="0" r="0" b="3175"/>
+            <wp:docPr id="3" name="Picture 3"/>
             <wp:cNvGraphicFramePr>
               <a:graphicFrameLocks xmlns:a="http://schemas.openxmlformats.org/drawingml/2006/main" noChangeAspect="1"/>
             </wp:cNvGraphicFramePr>
@@ -1025,7 +1065,7 @@
                   <pic:spPr>
                     <a:xfrm>
                       <a:off x="0" y="0"/>
-                      <a:ext cx="5943600" cy="2677160"/>
+                      <a:ext cx="5943600" cy="2606675"/>
                     </a:xfrm>
                     <a:prstGeom prst="rect">
                       <a:avLst/>
@@ -1039,101 +1079,54 @@
       </w:r>
     </w:p>
     <w:p/>
-    <w:p>
-      <w:pPr>
-        <w:rPr>
-          <w:b/>
-        </w:rPr>
-      </w:pPr>
-    </w:p>
-    <w:p>
-      <w:pPr>
-        <w:rPr>
-          <w:b/>
-        </w:rPr>
-      </w:pPr>
-    </w:p>
-    <w:p>
-      <w:pPr>
-        <w:rPr>
-          <w:b/>
-        </w:rPr>
-      </w:pPr>
-    </w:p>
-    <w:p>
-      <w:pPr>
-        <w:rPr>
-          <w:b/>
-        </w:rPr>
-      </w:pPr>
-    </w:p>
-    <w:p>
-      <w:pPr>
-        <w:rPr>
-          <w:b/>
-        </w:rPr>
-      </w:pPr>
-    </w:p>
-    <w:p>
-      <w:pPr>
-        <w:rPr>
-          <w:b/>
-        </w:rPr>
-      </w:pPr>
-    </w:p>
-    <w:p>
-      <w:pPr>
-        <w:rPr>
-          <w:b/>
-        </w:rPr>
-      </w:pPr>
-    </w:p>
-    <w:p>
-      <w:pPr>
-        <w:rPr>
-          <w:b/>
-        </w:rPr>
-      </w:pPr>
-    </w:p>
-    <w:p>
-      <w:pPr>
-        <w:rPr>
-          <w:b/>
-        </w:rPr>
-      </w:pPr>
-    </w:p>
-    <w:p>
-      <w:pPr>
-        <w:rPr>
-          <w:b/>
-        </w:rPr>
-      </w:pPr>
-    </w:p>
-    <w:p>
-      <w:pPr>
-        <w:rPr>
-          <w:b/>
-        </w:rPr>
-      </w:pPr>
-    </w:p>
-    <w:p>
-      <w:pPr>
-        <w:rPr>
-          <w:b/>
-        </w:rPr>
-      </w:pPr>
-    </w:p>
-    <w:p>
-      <w:pPr>
-        <w:rPr>
-          <w:b/>
-        </w:rPr>
-      </w:pPr>
-      <w:r>
-        <w:rPr>
-          <w:b/>
-        </w:rPr>
-        <w:t>ECR Frontend and Backend Images</w:t>
+    <w:p/>
+    <w:p/>
+    <w:p/>
+    <w:p>
+      <w:bookmarkStart w:id="0" w:name="_GoBack"/>
+      <w:bookmarkEnd w:id="0"/>
+    </w:p>
+    <w:p/>
+    <w:p>
+      <w:pPr>
+        <w:rPr>
+          <w:b/>
+        </w:rPr>
+      </w:pPr>
+    </w:p>
+    <w:p>
+      <w:pPr>
+        <w:rPr>
+          <w:b/>
+        </w:rPr>
+      </w:pPr>
+    </w:p>
+    <w:p>
+      <w:pPr>
+        <w:rPr>
+          <w:b/>
+        </w:rPr>
+      </w:pPr>
+    </w:p>
+    <w:p>
+      <w:pPr>
+        <w:rPr>
+          <w:b/>
+        </w:rPr>
+      </w:pPr>
+      <w:proofErr w:type="spellStart"/>
+      <w:r>
+        <w:rPr>
+          <w:b/>
+        </w:rPr>
+        <w:t>Terraform</w:t>
+      </w:r>
+      <w:proofErr w:type="spellEnd"/>
+      <w:r>
+        <w:rPr>
+          <w:b/>
+        </w:rPr>
+        <w:t xml:space="preserve"> resources deployment</w:t>
       </w:r>
     </w:p>
     <w:p>
@@ -1143,10 +1136,10 @@
         </w:rPr>
         <w:lastRenderedPageBreak/>
         <w:drawing>
-          <wp:inline distT="0" distB="0" distL="0" distR="0" wp14:anchorId="075C72CB" wp14:editId="74FF6E0D">
-            <wp:extent cx="5943600" cy="2042795"/>
-            <wp:effectExtent l="0" t="0" r="0" b="0"/>
-            <wp:docPr id="5" name="Picture 5"/>
+          <wp:inline distT="0" distB="0" distL="0" distR="0" wp14:anchorId="50C59C1A" wp14:editId="24B801E4">
+            <wp:extent cx="5943600" cy="2677160"/>
+            <wp:effectExtent l="0" t="0" r="0" b="8890"/>
+            <wp:docPr id="4" name="Picture 4"/>
             <wp:cNvGraphicFramePr>
               <a:graphicFrameLocks xmlns:a="http://schemas.openxmlformats.org/drawingml/2006/main" noChangeAspect="1"/>
             </wp:cNvGraphicFramePr>
@@ -1166,7 +1159,7 @@
                   <pic:spPr>
                     <a:xfrm>
                       <a:off x="0" y="0"/>
-                      <a:ext cx="5943600" cy="2042795"/>
+                      <a:ext cx="5943600" cy="2677160"/>
                     </a:xfrm>
                     <a:prstGeom prst="rect">
                       <a:avLst/>
@@ -1181,15 +1174,113 @@
     </w:p>
     <w:p/>
     <w:p>
+      <w:pPr>
+        <w:rPr>
+          <w:b/>
+        </w:rPr>
+      </w:pPr>
+    </w:p>
+    <w:p>
+      <w:pPr>
+        <w:rPr>
+          <w:b/>
+        </w:rPr>
+      </w:pPr>
+    </w:p>
+    <w:p>
+      <w:pPr>
+        <w:rPr>
+          <w:b/>
+        </w:rPr>
+      </w:pPr>
+    </w:p>
+    <w:p>
+      <w:pPr>
+        <w:rPr>
+          <w:b/>
+        </w:rPr>
+      </w:pPr>
+    </w:p>
+    <w:p>
+      <w:pPr>
+        <w:rPr>
+          <w:b/>
+        </w:rPr>
+      </w:pPr>
+    </w:p>
+    <w:p>
+      <w:pPr>
+        <w:rPr>
+          <w:b/>
+        </w:rPr>
+      </w:pPr>
+    </w:p>
+    <w:p>
+      <w:pPr>
+        <w:rPr>
+          <w:b/>
+        </w:rPr>
+      </w:pPr>
+    </w:p>
+    <w:p>
+      <w:pPr>
+        <w:rPr>
+          <w:b/>
+        </w:rPr>
+      </w:pPr>
+    </w:p>
+    <w:p>
+      <w:pPr>
+        <w:rPr>
+          <w:b/>
+        </w:rPr>
+      </w:pPr>
+    </w:p>
+    <w:p>
+      <w:pPr>
+        <w:rPr>
+          <w:b/>
+        </w:rPr>
+      </w:pPr>
+    </w:p>
+    <w:p>
+      <w:pPr>
+        <w:rPr>
+          <w:b/>
+        </w:rPr>
+      </w:pPr>
+    </w:p>
+    <w:p>
+      <w:pPr>
+        <w:rPr>
+          <w:b/>
+        </w:rPr>
+      </w:pPr>
+    </w:p>
+    <w:p>
+      <w:pPr>
+        <w:rPr>
+          <w:b/>
+        </w:rPr>
+      </w:pPr>
+      <w:r>
+        <w:rPr>
+          <w:b/>
+        </w:rPr>
+        <w:t>ECR Frontend and Backend Images</w:t>
+      </w:r>
+    </w:p>
+    <w:p>
       <w:r>
         <w:rPr>
           <w:noProof/>
         </w:rPr>
+        <w:lastRenderedPageBreak/>
         <w:drawing>
-          <wp:inline distT="0" distB="0" distL="0" distR="0" wp14:anchorId="7D175AFE" wp14:editId="2B5239F7">
-            <wp:extent cx="5943600" cy="2457450"/>
+          <wp:inline distT="0" distB="0" distL="0" distR="0" wp14:anchorId="075C72CB" wp14:editId="74FF6E0D">
+            <wp:extent cx="5943600" cy="2042795"/>
             <wp:effectExtent l="0" t="0" r="0" b="0"/>
-            <wp:docPr id="6" name="Picture 6"/>
+            <wp:docPr id="5" name="Picture 5"/>
             <wp:cNvGraphicFramePr>
               <a:graphicFrameLocks xmlns:a="http://schemas.openxmlformats.org/drawingml/2006/main" noChangeAspect="1"/>
             </wp:cNvGraphicFramePr>
@@ -1209,7 +1300,126 @@
                   <pic:spPr>
                     <a:xfrm>
                       <a:off x="0" y="0"/>
+                      <a:ext cx="5943600" cy="2042795"/>
+                    </a:xfrm>
+                    <a:prstGeom prst="rect">
+                      <a:avLst/>
+                    </a:prstGeom>
+                  </pic:spPr>
+                </pic:pic>
+              </a:graphicData>
+            </a:graphic>
+          </wp:inline>
+        </w:drawing>
+      </w:r>
+    </w:p>
+    <w:p/>
+    <w:p>
+      <w:r>
+        <w:rPr>
+          <w:noProof/>
+        </w:rPr>
+        <w:drawing>
+          <wp:inline distT="0" distB="0" distL="0" distR="0" wp14:anchorId="7D175AFE" wp14:editId="2B5239F7">
+            <wp:extent cx="5943600" cy="2457450"/>
+            <wp:effectExtent l="0" t="0" r="0" b="0"/>
+            <wp:docPr id="6" name="Picture 6"/>
+            <wp:cNvGraphicFramePr>
+              <a:graphicFrameLocks xmlns:a="http://schemas.openxmlformats.org/drawingml/2006/main" noChangeAspect="1"/>
+            </wp:cNvGraphicFramePr>
+            <a:graphic xmlns:a="http://schemas.openxmlformats.org/drawingml/2006/main">
+              <a:graphicData uri="http://schemas.openxmlformats.org/drawingml/2006/picture">
+                <pic:pic xmlns:pic="http://schemas.openxmlformats.org/drawingml/2006/picture">
+                  <pic:nvPicPr>
+                    <pic:cNvPr id="0" name=""/>
+                    <pic:cNvPicPr/>
+                  </pic:nvPicPr>
+                  <pic:blipFill>
+                    <a:blip r:embed="rId24"/>
+                    <a:stretch>
+                      <a:fillRect/>
+                    </a:stretch>
+                  </pic:blipFill>
+                  <pic:spPr>
+                    <a:xfrm>
+                      <a:off x="0" y="0"/>
                       <a:ext cx="5943600" cy="2457450"/>
+                    </a:xfrm>
+                    <a:prstGeom prst="rect">
+                      <a:avLst/>
+                    </a:prstGeom>
+                  </pic:spPr>
+                </pic:pic>
+              </a:graphicData>
+            </a:graphic>
+          </wp:inline>
+        </w:drawing>
+      </w:r>
+    </w:p>
+    <w:p/>
+    <w:p/>
+    <w:p/>
+    <w:p/>
+    <w:p/>
+    <w:p/>
+    <w:p/>
+    <w:p/>
+    <w:p/>
+    <w:p/>
+    <w:p>
+      <w:r>
+        <w:rPr>
+          <w:b/>
+          <w:sz w:val="32"/>
+        </w:rPr>
+        <w:lastRenderedPageBreak/>
+        <w:t>Application URL</w:t>
+      </w:r>
+      <w:r>
+        <w:t xml:space="preserve">: </w:t>
+      </w:r>
+      <w:hyperlink r:id="rId25" w:history="1">
+        <w:r>
+          <w:rPr>
+            <w:rStyle w:val="Hyperlink"/>
+          </w:rPr>
+          <w:t>http://ac64e8e78c3474acaab11f9aa0da9f12-1256394878.us-east-1.elb.amazonaws.com</w:t>
+        </w:r>
+      </w:hyperlink>
+      <w:r>
+        <w:t xml:space="preserve"> </w:t>
+      </w:r>
+    </w:p>
+    <w:p>
+      <w:r>
+        <w:rPr>
+          <w:noProof/>
+        </w:rPr>
+        <w:drawing>
+          <wp:inline distT="0" distB="0" distL="0" distR="0" wp14:anchorId="6ED045CA" wp14:editId="223DB086">
+            <wp:extent cx="5943600" cy="3260090"/>
+            <wp:effectExtent l="0" t="0" r="0" b="0"/>
+            <wp:docPr id="9" name="Picture 9"/>
+            <wp:cNvGraphicFramePr>
+              <a:graphicFrameLocks xmlns:a="http://schemas.openxmlformats.org/drawingml/2006/main" noChangeAspect="1"/>
+            </wp:cNvGraphicFramePr>
+            <a:graphic xmlns:a="http://schemas.openxmlformats.org/drawingml/2006/main">
+              <a:graphicData uri="http://schemas.openxmlformats.org/drawingml/2006/picture">
+                <pic:pic xmlns:pic="http://schemas.openxmlformats.org/drawingml/2006/picture">
+                  <pic:nvPicPr>
+                    <pic:cNvPr id="0" name=""/>
+                    <pic:cNvPicPr/>
+                  </pic:nvPicPr>
+                  <pic:blipFill>
+                    <a:blip r:embed="rId19"/>
+                    <a:stretch>
+                      <a:fillRect/>
+                    </a:stretch>
+                  </pic:blipFill>
+                  <pic:spPr>
+                    <a:xfrm>
+                      <a:off x="0" y="0"/>
+                      <a:ext cx="5943600" cy="3260090"/>
                     </a:xfrm>
                     <a:prstGeom prst="rect">
                       <a:avLst/>

</xml_diff>